<commit_message>
update word cascade detector
</commit_message>
<xml_diff>
--- a/Vision_Machine/cascade/cascade.docx
+++ b/Vision_Machine/cascade/cascade.docx
@@ -1365,7 +1365,51 @@
           <w:szCs w:val="26"/>
           <w:lang w:val="en-US"/>
         </w:rPr>
-        <w:t>( use cascadeObjectDetector function)</w:t>
+        <w:t xml:space="preserve">( </w:t>
+      </w:r>
+      <w:r>
+        <w:rPr>
+          <w:rFonts w:ascii="Roboto" w:hAnsi="Roboto"/>
+          <w:b/>
+          <w:bCs/>
+          <w:sz w:val="26"/>
+          <w:szCs w:val="26"/>
+          <w:lang w:val="en-US"/>
+        </w:rPr>
+        <w:t>U</w:t>
+      </w:r>
+      <w:r>
+        <w:rPr>
+          <w:rFonts w:ascii="Roboto" w:hAnsi="Roboto"/>
+          <w:b/>
+          <w:bCs/>
+          <w:sz w:val="26"/>
+          <w:szCs w:val="26"/>
+          <w:lang w:val="en-US"/>
+        </w:rPr>
+        <w:t xml:space="preserve">se cascadeObjectDetector </w:t>
+      </w:r>
+      <w:r>
+        <w:rPr>
+          <w:rFonts w:ascii="Roboto" w:hAnsi="Roboto"/>
+          <w:b/>
+          <w:bCs/>
+          <w:sz w:val="26"/>
+          <w:szCs w:val="26"/>
+          <w:lang w:val="en-US"/>
+        </w:rPr>
+        <w:t>F</w:t>
+      </w:r>
+      <w:r>
+        <w:rPr>
+          <w:rFonts w:ascii="Roboto" w:hAnsi="Roboto"/>
+          <w:b/>
+          <w:bCs/>
+          <w:sz w:val="26"/>
+          <w:szCs w:val="26"/>
+          <w:lang w:val="en-US"/>
+        </w:rPr>
+        <w:t>unction)</w:t>
       </w:r>
     </w:p>
     <w:p>
@@ -1864,43 +1908,52 @@
           <w:szCs w:val="26"/>
           <w:lang w:val="en-US"/>
         </w:rPr>
-        <w:t xml:space="preserve">In this case, after trying with a lot of stages and false alarm rates. </w:t>
-      </w:r>
-      <w:r>
-        <w:rPr>
-          <w:rFonts w:ascii="Roboto" w:hAnsi="Roboto"/>
-          <w:sz w:val="26"/>
-          <w:szCs w:val="26"/>
-          <w:lang w:val="en-US"/>
-        </w:rPr>
-        <w:t xml:space="preserve">We find out </w:t>
-      </w:r>
-      <w:r>
-        <w:rPr>
-          <w:rFonts w:ascii="Roboto" w:hAnsi="Roboto"/>
-          <w:sz w:val="26"/>
-          <w:szCs w:val="26"/>
-          <w:lang w:val="en-US"/>
-        </w:rPr>
-        <w:t xml:space="preserve">with NumCascadeStages = 12, FalseAlarmRate = 0.35 have </w:t>
-      </w:r>
-      <w:r>
-        <w:rPr>
-          <w:rFonts w:ascii="Roboto" w:hAnsi="Roboto"/>
-          <w:sz w:val="26"/>
-          <w:szCs w:val="26"/>
-          <w:lang w:val="en-US"/>
-        </w:rPr>
-        <w:t>the best</w:t>
-      </w:r>
-      <w:r>
-        <w:rPr>
-          <w:rFonts w:ascii="Roboto" w:hAnsi="Roboto"/>
-          <w:sz w:val="26"/>
-          <w:szCs w:val="26"/>
-          <w:lang w:val="en-US"/>
-        </w:rPr>
-        <w:t xml:space="preserve"> result</w:t>
+        <w:t xml:space="preserve">Set the false positive rate (False Alarm Rate) and the number of stages, (NumCascadeStages) to yield an acceptable overall false-positive rate. Then </w:t>
+      </w:r>
+      <w:r>
+        <w:rPr>
+          <w:rFonts w:ascii="Roboto" w:hAnsi="Roboto"/>
+          <w:sz w:val="26"/>
+          <w:szCs w:val="26"/>
+          <w:lang w:val="en-US"/>
+        </w:rPr>
+        <w:t>we</w:t>
+      </w:r>
+      <w:r>
+        <w:rPr>
+          <w:rFonts w:ascii="Roboto" w:hAnsi="Roboto"/>
+          <w:sz w:val="26"/>
+          <w:szCs w:val="26"/>
+          <w:lang w:val="en-US"/>
+        </w:rPr>
+        <w:t xml:space="preserve"> tune these two parameters experimentally.</w:t>
+      </w:r>
+      <w:r>
+        <w:rPr>
+          <w:rFonts w:ascii="Roboto" w:hAnsi="Roboto"/>
+          <w:sz w:val="26"/>
+          <w:szCs w:val="26"/>
+          <w:lang w:val="en-US"/>
+        </w:rPr>
+        <w:t xml:space="preserve"> </w:t>
+      </w:r>
+      <w:r>
+        <w:rPr>
+          <w:rFonts w:ascii="Roboto" w:hAnsi="Roboto"/>
+          <w:sz w:val="26"/>
+          <w:szCs w:val="26"/>
+          <w:lang w:val="en-US"/>
+        </w:rPr>
+        <w:t>In this case, after trying with a lot of stages and false alarm rates. We find out with NumCascadeStages = 12, FalseAlarmRate = 0.35 have the best result</w:t>
+      </w:r>
+      <w:r>
+        <w:rPr>
+          <w:rFonts w:ascii="Roboto" w:hAnsi="Roboto"/>
+          <w:sz w:val="26"/>
+          <w:szCs w:val="26"/>
+          <w:lang w:val="en-US"/>
+        </w:rPr>
+        <w:t>.</w:t>
       </w:r>
     </w:p>
     <w:p>
@@ -2357,17 +2410,6 @@
     <w:p>
       <w:pPr>
         <w:pStyle w:val="ListParagraph"/>
-        <w:rPr>
-          <w:rFonts w:ascii="Roboto" w:hAnsi="Roboto"/>
-          <w:sz w:val="26"/>
-          <w:szCs w:val="26"/>
-          <w:lang w:val="en-US"/>
-        </w:rPr>
-      </w:pPr>
-    </w:p>
-    <w:p>
-      <w:pPr>
-        <w:pStyle w:val="ListParagraph"/>
         <w:numPr>
           <w:ilvl w:val="0"/>
           <w:numId w:val="2"/>
@@ -2386,6 +2428,33 @@
           <w:szCs w:val="26"/>
           <w:lang w:val="en-US"/>
         </w:rPr>
+        <w:t>Training a good detector requires thousands of training samples. Large amounts of training data can take hours or even days to process</w:t>
+      </w:r>
+      <w:r>
+        <w:rPr>
+          <w:rFonts w:ascii="Roboto" w:hAnsi="Roboto"/>
+          <w:sz w:val="26"/>
+          <w:szCs w:val="26"/>
+          <w:lang w:val="en-US"/>
+        </w:rPr>
+        <w:t>.</w:t>
+      </w:r>
+      <w:r>
+        <w:rPr>
+          <w:rFonts w:ascii="Roboto" w:hAnsi="Roboto"/>
+          <w:sz w:val="26"/>
+          <w:szCs w:val="26"/>
+          <w:lang w:val="en-US"/>
+        </w:rPr>
+        <w:t xml:space="preserve"> </w:t>
+      </w:r>
+      <w:r>
+        <w:rPr>
+          <w:rFonts w:ascii="Roboto" w:hAnsi="Roboto"/>
+          <w:sz w:val="26"/>
+          <w:szCs w:val="26"/>
+          <w:lang w:val="en-US"/>
+        </w:rPr>
         <w:t xml:space="preserve">After completely training, we have a </w:t>
       </w:r>
       <w:r>
@@ -2413,25 +2482,52 @@
           <w:szCs w:val="26"/>
           <w:lang w:val="en-US"/>
         </w:rPr>
-        <w:t>extention .XML format</w:t>
-      </w:r>
-      <w:r>
-        <w:rPr>
-          <w:rFonts w:ascii="Roboto" w:hAnsi="Roboto"/>
-          <w:sz w:val="26"/>
-          <w:szCs w:val="26"/>
-          <w:lang w:val="en-US"/>
-        </w:rPr>
-        <w:t xml:space="preserve"> “</w:t>
-      </w:r>
-      <w:r>
-        <w:rPr>
-          <w:rFonts w:ascii="Roboto" w:hAnsi="Roboto"/>
-          <w:sz w:val="26"/>
-          <w:szCs w:val="26"/>
-          <w:lang w:val="en-US"/>
-        </w:rPr>
-        <w:t>model.xml</w:t>
+        <w:t xml:space="preserve">with </w:t>
+      </w:r>
+      <w:r>
+        <w:rPr>
+          <w:rFonts w:ascii="Roboto" w:hAnsi="Roboto"/>
+          <w:sz w:val="26"/>
+          <w:szCs w:val="26"/>
+          <w:lang w:val="en-US"/>
+        </w:rPr>
+        <w:t>exten</w:t>
+      </w:r>
+      <w:r>
+        <w:rPr>
+          <w:rFonts w:ascii="Roboto" w:hAnsi="Roboto"/>
+          <w:sz w:val="26"/>
+          <w:szCs w:val="26"/>
+          <w:lang w:val="en-US"/>
+        </w:rPr>
+        <w:t>s</w:t>
+      </w:r>
+      <w:r>
+        <w:rPr>
+          <w:rFonts w:ascii="Roboto" w:hAnsi="Roboto"/>
+          <w:sz w:val="26"/>
+          <w:szCs w:val="26"/>
+          <w:lang w:val="en-US"/>
+        </w:rPr>
+        <w:t xml:space="preserve">ion </w:t>
+      </w:r>
+      <w:r>
+        <w:rPr>
+          <w:rFonts w:ascii="Roboto" w:hAnsi="Roboto"/>
+          <w:sz w:val="26"/>
+          <w:szCs w:val="26"/>
+          <w:lang w:val="en-US"/>
+        </w:rPr>
+        <w:t>“</w:t>
+      </w:r>
+      <w:r>
+        <w:rPr>
+          <w:rFonts w:ascii="Roboto" w:hAnsi="Roboto"/>
+          <w:sz w:val="26"/>
+          <w:szCs w:val="26"/>
+          <w:lang w:val="en-US"/>
+        </w:rPr>
+        <w:t>.XML</w:t>
       </w:r>
       <w:r>
         <w:rPr>
@@ -2441,6 +2537,42 @@
           <w:lang w:val="en-US"/>
         </w:rPr>
         <w:t>”</w:t>
+      </w:r>
+      <w:r>
+        <w:rPr>
+          <w:rFonts w:ascii="Roboto" w:hAnsi="Roboto"/>
+          <w:sz w:val="26"/>
+          <w:szCs w:val="26"/>
+          <w:lang w:val="en-US"/>
+        </w:rPr>
+        <w:t xml:space="preserve"> format</w:t>
+      </w:r>
+      <w:r>
+        <w:rPr>
+          <w:rFonts w:ascii="Roboto" w:hAnsi="Roboto"/>
+          <w:sz w:val="26"/>
+          <w:szCs w:val="26"/>
+          <w:lang w:val="en-US"/>
+        </w:rPr>
+        <w:t>. In this case</w:t>
+      </w:r>
+      <w:r>
+        <w:rPr>
+          <w:rFonts w:ascii="Roboto" w:hAnsi="Roboto"/>
+          <w:sz w:val="26"/>
+          <w:szCs w:val="26"/>
+          <w:lang w:val="en-US"/>
+        </w:rPr>
+        <w:t xml:space="preserve"> we created with “model.xml” name</w:t>
+      </w:r>
+      <w:r>
+        <w:rPr>
+          <w:rFonts w:ascii="Roboto" w:hAnsi="Roboto"/>
+          <w:sz w:val="26"/>
+          <w:szCs w:val="26"/>
+          <w:lang w:val="en-US"/>
+        </w:rPr>
+        <w:t>.</w:t>
       </w:r>
     </w:p>
     <w:p>

</xml_diff>